<commit_message>
included basic methodology explaination
More will follow as we pick up steam on this -- still working to validate the concept.
</commit_message>
<xml_diff>
--- a/Adder - Coronavirus  Proposal.docx
+++ b/Adder - Coronavirus  Proposal.docx
@@ -10,6 +10,7 @@
           <w:szCs w:val="28"/>
         </w:rPr>
       </w:pPr>
+      <w:commentRangeStart w:id="0"/>
       <w:r>
         <w:rPr>
           <w:b w:val="1"/>
@@ -19,6 +20,15 @@
         </w:rPr>
         <w:t xml:space="preserve">Adder - Coronavirus Proposal</w:t>
       </w:r>
+      <w:commentRangeEnd w:id="0"/>
+      <w:r>
+        <w:commentReference w:id="0"/>
+      </w:r>
+      <w:r>
+        <w:rPr>
+          <w:rtl w:val="0"/>
+        </w:rPr>
+      </w:r>
     </w:p>
     <w:p>
       <w:pPr>
@@ -194,6 +204,21 @@
         </w:rPr>
         <w:tab/>
         <w:t xml:space="preserve">Linux/Bash</w:t>
+        <w:br w:type="textWrapping"/>
+        <w:tab/>
+        <w:t xml:space="preserve">CUDA</w:t>
+      </w:r>
+    </w:p>
+    <w:p>
+      <w:pPr>
+        <w:rPr/>
+      </w:pPr>
+      <w:r>
+        <w:rPr>
+          <w:rtl w:val="0"/>
+        </w:rPr>
+        <w:tab/>
+        <w:t xml:space="preserve">C</w:t>
       </w:r>
     </w:p>
     <w:p>
@@ -317,6 +342,331 @@
         <w:rPr>
           <w:rtl w:val="0"/>
         </w:rPr>
+      </w:r>
+    </w:p>
+    <w:p>
+      <w:pPr>
+        <w:ind w:left="0" w:firstLine="0"/>
+        <w:rPr>
+          <w:b w:val="1"/>
+        </w:rPr>
+      </w:pPr>
+      <w:r>
+        <w:rPr>
+          <w:b w:val="1"/>
+          <w:rtl w:val="0"/>
+        </w:rPr>
+        <w:t xml:space="preserve">Potential Partners</w:t>
+      </w:r>
+    </w:p>
+    <w:p>
+      <w:pPr>
+        <w:ind w:left="0" w:firstLine="0"/>
+        <w:rPr/>
+      </w:pPr>
+      <w:r>
+        <w:rPr>
+          <w:rtl w:val="0"/>
+        </w:rPr>
+      </w:r>
+    </w:p>
+    <w:p>
+      <w:pPr>
+        <w:ind w:left="0" w:firstLine="0"/>
+        <w:rPr/>
+      </w:pPr>
+      <w:r>
+        <w:rPr>
+          <w:rtl w:val="0"/>
+        </w:rPr>
+        <w:t xml:space="preserve">CDC</w:t>
+      </w:r>
+    </w:p>
+    <w:p>
+      <w:pPr>
+        <w:ind w:left="0" w:firstLine="0"/>
+        <w:rPr/>
+      </w:pPr>
+      <w:r>
+        <w:rPr>
+          <w:rtl w:val="0"/>
+        </w:rPr>
+        <w:t xml:space="preserve">Humana</w:t>
+        <w:br w:type="textWrapping"/>
+        <w:t xml:space="preserve">Kaiser Perm</w:t>
+        <w:br w:type="textWrapping"/>
+        <w:t xml:space="preserve">Anthem BC BS</w:t>
+      </w:r>
+    </w:p>
+    <w:p>
+      <w:pPr>
+        <w:ind w:left="0" w:firstLine="0"/>
+        <w:rPr/>
+      </w:pPr>
+      <w:r>
+        <w:rPr>
+          <w:rtl w:val="0"/>
+        </w:rPr>
+        <w:br w:type="textWrapping"/>
+        <w:br w:type="textWrapping"/>
+      </w:r>
+    </w:p>
+    <w:p>
+      <w:pPr>
+        <w:ind w:left="0" w:firstLine="0"/>
+        <w:rPr/>
+      </w:pPr>
+      <w:r>
+        <w:rPr>
+          <w:rtl w:val="0"/>
+        </w:rPr>
+      </w:r>
+    </w:p>
+    <w:p>
+      <w:pPr>
+        <w:ind w:left="0" w:firstLine="0"/>
+        <w:rPr/>
+      </w:pPr>
+      <w:r>
+        <w:rPr>
+          <w:rtl w:val="0"/>
+        </w:rPr>
+      </w:r>
+    </w:p>
+    <w:p>
+      <w:pPr>
+        <w:ind w:left="0" w:firstLine="0"/>
+        <w:rPr/>
+      </w:pPr>
+      <w:r>
+        <w:rPr>
+          <w:rtl w:val="0"/>
+        </w:rPr>
+      </w:r>
+    </w:p>
+    <w:p>
+      <w:pPr>
+        <w:ind w:left="0" w:firstLine="0"/>
+        <w:rPr/>
+      </w:pPr>
+      <w:r>
+        <w:rPr>
+          <w:rtl w:val="0"/>
+        </w:rPr>
+      </w:r>
+    </w:p>
+    <w:p>
+      <w:pPr>
+        <w:ind w:left="0" w:firstLine="0"/>
+        <w:rPr/>
+      </w:pPr>
+      <w:r>
+        <w:rPr>
+          <w:rtl w:val="0"/>
+        </w:rPr>
+      </w:r>
+    </w:p>
+    <w:p>
+      <w:pPr>
+        <w:ind w:left="0" w:firstLine="0"/>
+        <w:rPr/>
+      </w:pPr>
+      <w:r>
+        <w:rPr>
+          <w:rtl w:val="0"/>
+        </w:rPr>
+      </w:r>
+    </w:p>
+    <w:p>
+      <w:pPr>
+        <w:ind w:left="0" w:firstLine="0"/>
+        <w:rPr/>
+      </w:pPr>
+      <w:r>
+        <w:rPr>
+          <w:rtl w:val="0"/>
+        </w:rPr>
+      </w:r>
+    </w:p>
+    <w:p>
+      <w:pPr>
+        <w:ind w:left="0" w:firstLine="0"/>
+        <w:rPr/>
+      </w:pPr>
+      <w:r>
+        <w:rPr>
+          <w:rtl w:val="0"/>
+        </w:rPr>
+        <w:t xml:space="preserve">PROCEDURE w/Adder Analytics System (Polygon, in testing)</w:t>
+        <w:br w:type="textWrapping"/>
+        <w:br w:type="textWrapping"/>
+        <w:t xml:space="preserve">1 -  Collect Names / Addresses of known carriers</w:t>
+      </w:r>
+    </w:p>
+    <w:p>
+      <w:pPr>
+        <w:numPr>
+          <w:ilvl w:val="0"/>
+          <w:numId w:val="1"/>
+        </w:numPr>
+        <w:ind w:left="720" w:hanging="360"/>
+        <w:rPr>
+          <w:u w:val="none"/>
+        </w:rPr>
+      </w:pPr>
+      <w:r>
+        <w:rPr>
+          <w:rtl w:val="0"/>
+        </w:rPr>
+        <w:t xml:space="preserve">Sources?</w:t>
+      </w:r>
+    </w:p>
+    <w:p>
+      <w:pPr>
+        <w:numPr>
+          <w:ilvl w:val="1"/>
+          <w:numId w:val="1"/>
+        </w:numPr>
+        <w:ind w:left="1440" w:hanging="360"/>
+        <w:rPr>
+          <w:u w:val="none"/>
+        </w:rPr>
+      </w:pPr>
+      <w:r>
+        <w:rPr>
+          <w:rtl w:val="0"/>
+        </w:rPr>
+        <w:t xml:space="preserve">CDC data</w:t>
+      </w:r>
+    </w:p>
+    <w:p>
+      <w:pPr>
+        <w:numPr>
+          <w:ilvl w:val="1"/>
+          <w:numId w:val="1"/>
+        </w:numPr>
+        <w:ind w:left="1440" w:hanging="360"/>
+        <w:rPr>
+          <w:u w:val="none"/>
+        </w:rPr>
+      </w:pPr>
+      <w:r>
+        <w:rPr>
+          <w:rtl w:val="0"/>
+        </w:rPr>
+        <w:t xml:space="preserve">News stories about specific use cases</w:t>
+      </w:r>
+    </w:p>
+    <w:p>
+      <w:pPr>
+        <w:ind w:left="0" w:firstLine="0"/>
+        <w:rPr/>
+      </w:pPr>
+      <w:r>
+        <w:rPr>
+          <w:rtl w:val="0"/>
+        </w:rPr>
+        <w:br w:type="textWrapping"/>
+        <w:t xml:space="preserve">2- Monitor population movement data from POIs visited by known carriers</w:t>
+      </w:r>
+    </w:p>
+    <w:p>
+      <w:pPr>
+        <w:numPr>
+          <w:ilvl w:val="0"/>
+          <w:numId w:val="2"/>
+        </w:numPr>
+        <w:ind w:left="720" w:hanging="360"/>
+        <w:rPr>
+          <w:u w:val="none"/>
+        </w:rPr>
+      </w:pPr>
+      <w:r>
+        <w:rPr>
+          <w:rtl w:val="0"/>
+        </w:rPr>
+        <w:t xml:space="preserve">Count number of people moving thru areas</w:t>
+      </w:r>
+    </w:p>
+    <w:p>
+      <w:pPr>
+        <w:numPr>
+          <w:ilvl w:val="0"/>
+          <w:numId w:val="2"/>
+        </w:numPr>
+        <w:ind w:left="720" w:hanging="360"/>
+        <w:rPr>
+          <w:u w:val="none"/>
+        </w:rPr>
+      </w:pPr>
+      <w:r>
+        <w:rPr>
+          <w:rtl w:val="0"/>
+        </w:rPr>
+        <w:t xml:space="preserve">Tag these profiles with scores describing their likelihood of crossing paths w/carriers</w:t>
+      </w:r>
+    </w:p>
+    <w:p>
+      <w:pPr>
+        <w:rPr/>
+      </w:pPr>
+      <w:r>
+        <w:rPr>
+          <w:rtl w:val="0"/>
+        </w:rPr>
+      </w:r>
+    </w:p>
+    <w:p>
+      <w:pPr>
+        <w:rPr/>
+      </w:pPr>
+      <w:r>
+        <w:rPr>
+          <w:rtl w:val="0"/>
+        </w:rPr>
+        <w:t xml:space="preserve">3 - Monitor congregation points for outbreaks</w:t>
+      </w:r>
+    </w:p>
+    <w:p>
+      <w:pPr>
+        <w:rPr/>
+      </w:pPr>
+      <w:r>
+        <w:rPr>
+          <w:rtl w:val="0"/>
+        </w:rPr>
+      </w:r>
+    </w:p>
+    <w:p>
+      <w:pPr>
+        <w:rPr/>
+      </w:pPr>
+      <w:r>
+        <w:rPr>
+          <w:rtl w:val="0"/>
+        </w:rPr>
+        <w:t xml:space="preserve">4 - Interpret any patterns, by hand if necessary</w:t>
+      </w:r>
+    </w:p>
+    <w:p>
+      <w:pPr>
+        <w:rPr/>
+      </w:pPr>
+      <w:r>
+        <w:rPr>
+          <w:rtl w:val="0"/>
+        </w:rPr>
+      </w:r>
+    </w:p>
+    <w:p>
+      <w:pPr>
+        <w:rPr/>
+      </w:pPr>
+      <w:r>
+        <w:rPr>
+          <w:rtl w:val="0"/>
+        </w:rPr>
+        <w:t xml:space="preserve">5 - Monitor hospital polygons, match any people that were in a congregation point/came into contact w/known carriers.</w:t>
       </w:r>
     </w:p>
     <w:sectPr>
@@ -328,8 +678,290 @@
 </w:document>
 </file>
 
+<file path=word/comments.xml><?xml version="1.0" encoding="utf-8"?>
+<w:comments xmlns:mc="http://schemas.openxmlformats.org/markup-compatibility/2006" xmlns:o="urn:schemas-microsoft-com:office:office" xmlns:r="http://schemas.openxmlformats.org/officeDocument/2006/relationships" xmlns:m="http://schemas.openxmlformats.org/officeDocument/2006/math" xmlns:v="urn:schemas-microsoft-com:vml" xmlns:wp="http://schemas.openxmlformats.org/drawingml/2006/wordprocessingDrawing" xmlns:w10="urn:schemas-microsoft-com:office:word" xmlns:w="http://schemas.openxmlformats.org/wordprocessingml/2006/main" xmlns:wne="http://schemas.microsoft.com/office/word/2006/wordml" xmlns:sl="http://schemas.openxmlformats.org/schemaLibrary/2006/main" xmlns:a="http://schemas.openxmlformats.org/drawingml/2006/main" xmlns:pic="http://schemas.openxmlformats.org/drawingml/2006/picture" xmlns:c="http://schemas.openxmlformats.org/drawingml/2006/chart" xmlns:lc="http://schemas.openxmlformats.org/drawingml/2006/lockedCanvas" xmlns:dgm="http://schemas.openxmlformats.org/drawingml/2006/diagram" xmlns:wps="http://schemas.microsoft.com/office/word/2010/wordprocessingShape" xmlns:wpg="http://schemas.microsoft.com/office/word/2010/wordprocessingGroup" xmlns:w14="http://schemas.microsoft.com/office/word/2010/wordml" xmlns:w15="http://schemas.microsoft.com/office/word/2012/wordml">
+  <w:comment w:author="Ian Gerard" w:id="0" w:date="2020-03-11T21:24:29Z">
+    <w:p>
+      <w:pPr>
+        <w:keepNext w:val="0"/>
+        <w:keepLines w:val="0"/>
+        <w:widowControl w:val="0"/>
+        <w:pBdr>
+          <w:top w:space="0" w:sz="0" w:val="nil"/>
+          <w:left w:space="0" w:sz="0" w:val="nil"/>
+          <w:bottom w:space="0" w:sz="0" w:val="nil"/>
+          <w:right w:space="0" w:sz="0" w:val="nil"/>
+          <w:between w:space="0" w:sz="0" w:val="nil"/>
+        </w:pBdr>
+        <w:shd w:fill="auto" w:val="clear"/>
+        <w:spacing w:after="0" w:before="0" w:line="240" w:lineRule="auto"/>
+        <w:ind w:left="0" w:right="0" w:firstLine="0"/>
+        <w:jc w:val="left"/>
+        <w:rPr>
+          <w:rFonts w:ascii="Arial" w:cs="Arial" w:eastAsia="Arial" w:hAnsi="Arial"/>
+          <w:b w:val="0"/>
+          <w:i w:val="0"/>
+          <w:smallCaps w:val="0"/>
+          <w:strike w:val="0"/>
+          <w:color w:val="000000"/>
+          <w:sz w:val="22"/>
+          <w:szCs w:val="22"/>
+          <w:u w:val="none"/>
+          <w:shd w:fill="auto" w:val="clear"/>
+          <w:vertAlign w:val="baseline"/>
+        </w:rPr>
+      </w:pPr>
+      <w:r>
+        <w:rPr>
+          <w:rFonts w:ascii="Arial" w:cs="Arial" w:eastAsia="Arial" w:hAnsi="Arial"/>
+          <w:b w:val="0"/>
+          <w:i w:val="0"/>
+          <w:smallCaps w:val="0"/>
+          <w:strike w:val="0"/>
+          <w:color w:val="000000"/>
+          <w:sz w:val="22"/>
+          <w:szCs w:val="22"/>
+          <w:u w:val="none"/>
+          <w:shd w:fill="auto" w:val="clear"/>
+          <w:vertAlign w:val="baseline"/>
+          <w:rtl w:val="0"/>
+        </w:rPr>
+        <w:t xml:space="preserve">Right now we're investigating if this is something we should intentionally build for</w:t>
+      </w:r>
+    </w:p>
+  </w:comment>
+</w:comments>
+</file>
+
 <file path=word/numbering.xml><?xml version="1.0" encoding="utf-8"?>
-<w:numbering xmlns:mc="http://schemas.openxmlformats.org/markup-compatibility/2006" xmlns:o="urn:schemas-microsoft-com:office:office" xmlns:r="http://schemas.openxmlformats.org/officeDocument/2006/relationships" xmlns:m="http://schemas.openxmlformats.org/officeDocument/2006/math" xmlns:v="urn:schemas-microsoft-com:vml" xmlns:wp="http://schemas.openxmlformats.org/drawingml/2006/wordprocessingDrawing" xmlns:w10="urn:schemas-microsoft-com:office:word" xmlns:w="http://schemas.openxmlformats.org/wordprocessingml/2006/main" xmlns:wne="http://schemas.microsoft.com/office/word/2006/wordml" xmlns:sl="http://schemas.openxmlformats.org/schemaLibrary/2006/main" xmlns:a="http://schemas.openxmlformats.org/drawingml/2006/main" xmlns:pic="http://schemas.openxmlformats.org/drawingml/2006/picture" xmlns:c="http://schemas.openxmlformats.org/drawingml/2006/chart" xmlns:lc="http://schemas.openxmlformats.org/drawingml/2006/lockedCanvas" xmlns:dgm="http://schemas.openxmlformats.org/drawingml/2006/diagram" xmlns:wps="http://schemas.microsoft.com/office/word/2010/wordprocessingShape" xmlns:wpg="http://schemas.microsoft.com/office/word/2010/wordprocessingGroup" xmlns:w14="http://schemas.microsoft.com/office/word/2010/wordml" xmlns:w15="http://schemas.microsoft.com/office/word/2012/wordml"/>
+<w:numbering xmlns:mc="http://schemas.openxmlformats.org/markup-compatibility/2006" xmlns:o="urn:schemas-microsoft-com:office:office" xmlns:r="http://schemas.openxmlformats.org/officeDocument/2006/relationships" xmlns:m="http://schemas.openxmlformats.org/officeDocument/2006/math" xmlns:v="urn:schemas-microsoft-com:vml" xmlns:wp="http://schemas.openxmlformats.org/drawingml/2006/wordprocessingDrawing" xmlns:w10="urn:schemas-microsoft-com:office:word" xmlns:w="http://schemas.openxmlformats.org/wordprocessingml/2006/main" xmlns:wne="http://schemas.microsoft.com/office/word/2006/wordml" xmlns:sl="http://schemas.openxmlformats.org/schemaLibrary/2006/main" xmlns:a="http://schemas.openxmlformats.org/drawingml/2006/main" xmlns:pic="http://schemas.openxmlformats.org/drawingml/2006/picture" xmlns:c="http://schemas.openxmlformats.org/drawingml/2006/chart" xmlns:lc="http://schemas.openxmlformats.org/drawingml/2006/lockedCanvas" xmlns:dgm="http://schemas.openxmlformats.org/drawingml/2006/diagram" xmlns:wps="http://schemas.microsoft.com/office/word/2010/wordprocessingShape" xmlns:wpg="http://schemas.microsoft.com/office/word/2010/wordprocessingGroup" xmlns:w14="http://schemas.microsoft.com/office/word/2010/wordml" xmlns:w15="http://schemas.microsoft.com/office/word/2012/wordml">
+  <w:abstractNum w:abstractNumId="1">
+    <w:lvl w:ilvl="0">
+      <w:start w:val="1"/>
+      <w:numFmt w:val="bullet"/>
+      <w:lvlText w:val="-"/>
+      <w:lvlJc w:val="left"/>
+      <w:pPr>
+        <w:ind w:left="720" w:hanging="360"/>
+      </w:pPr>
+      <w:rPr>
+        <w:u w:val="none"/>
+      </w:rPr>
+    </w:lvl>
+    <w:lvl w:ilvl="1">
+      <w:start w:val="1"/>
+      <w:numFmt w:val="bullet"/>
+      <w:lvlText w:val="-"/>
+      <w:lvlJc w:val="left"/>
+      <w:pPr>
+        <w:ind w:left="1440" w:hanging="360"/>
+      </w:pPr>
+      <w:rPr>
+        <w:u w:val="none"/>
+      </w:rPr>
+    </w:lvl>
+    <w:lvl w:ilvl="2">
+      <w:start w:val="1"/>
+      <w:numFmt w:val="bullet"/>
+      <w:lvlText w:val="-"/>
+      <w:lvlJc w:val="left"/>
+      <w:pPr>
+        <w:ind w:left="2160" w:hanging="360"/>
+      </w:pPr>
+      <w:rPr>
+        <w:u w:val="none"/>
+      </w:rPr>
+    </w:lvl>
+    <w:lvl w:ilvl="3">
+      <w:start w:val="1"/>
+      <w:numFmt w:val="bullet"/>
+      <w:lvlText w:val="-"/>
+      <w:lvlJc w:val="left"/>
+      <w:pPr>
+        <w:ind w:left="2880" w:hanging="360"/>
+      </w:pPr>
+      <w:rPr>
+        <w:u w:val="none"/>
+      </w:rPr>
+    </w:lvl>
+    <w:lvl w:ilvl="4">
+      <w:start w:val="1"/>
+      <w:numFmt w:val="bullet"/>
+      <w:lvlText w:val="-"/>
+      <w:lvlJc w:val="left"/>
+      <w:pPr>
+        <w:ind w:left="3600" w:hanging="360"/>
+      </w:pPr>
+      <w:rPr>
+        <w:u w:val="none"/>
+      </w:rPr>
+    </w:lvl>
+    <w:lvl w:ilvl="5">
+      <w:start w:val="1"/>
+      <w:numFmt w:val="bullet"/>
+      <w:lvlText w:val="-"/>
+      <w:lvlJc w:val="left"/>
+      <w:pPr>
+        <w:ind w:left="4320" w:hanging="360"/>
+      </w:pPr>
+      <w:rPr>
+        <w:u w:val="none"/>
+      </w:rPr>
+    </w:lvl>
+    <w:lvl w:ilvl="6">
+      <w:start w:val="1"/>
+      <w:numFmt w:val="bullet"/>
+      <w:lvlText w:val="-"/>
+      <w:lvlJc w:val="left"/>
+      <w:pPr>
+        <w:ind w:left="5040" w:hanging="360"/>
+      </w:pPr>
+      <w:rPr>
+        <w:u w:val="none"/>
+      </w:rPr>
+    </w:lvl>
+    <w:lvl w:ilvl="7">
+      <w:start w:val="1"/>
+      <w:numFmt w:val="bullet"/>
+      <w:lvlText w:val="-"/>
+      <w:lvlJc w:val="left"/>
+      <w:pPr>
+        <w:ind w:left="5760" w:hanging="360"/>
+      </w:pPr>
+      <w:rPr>
+        <w:u w:val="none"/>
+      </w:rPr>
+    </w:lvl>
+    <w:lvl w:ilvl="8">
+      <w:start w:val="1"/>
+      <w:numFmt w:val="bullet"/>
+      <w:lvlText w:val="-"/>
+      <w:lvlJc w:val="left"/>
+      <w:pPr>
+        <w:ind w:left="6480" w:hanging="360"/>
+      </w:pPr>
+      <w:rPr>
+        <w:u w:val="none"/>
+      </w:rPr>
+    </w:lvl>
+  </w:abstractNum>
+  <w:abstractNum w:abstractNumId="2">
+    <w:lvl w:ilvl="0">
+      <w:start w:val="1"/>
+      <w:numFmt w:val="bullet"/>
+      <w:lvlText w:val="-"/>
+      <w:lvlJc w:val="left"/>
+      <w:pPr>
+        <w:ind w:left="720" w:hanging="360"/>
+      </w:pPr>
+      <w:rPr>
+        <w:u w:val="none"/>
+      </w:rPr>
+    </w:lvl>
+    <w:lvl w:ilvl="1">
+      <w:start w:val="1"/>
+      <w:numFmt w:val="bullet"/>
+      <w:lvlText w:val="-"/>
+      <w:lvlJc w:val="left"/>
+      <w:pPr>
+        <w:ind w:left="1440" w:hanging="360"/>
+      </w:pPr>
+      <w:rPr>
+        <w:u w:val="none"/>
+      </w:rPr>
+    </w:lvl>
+    <w:lvl w:ilvl="2">
+      <w:start w:val="1"/>
+      <w:numFmt w:val="bullet"/>
+      <w:lvlText w:val="-"/>
+      <w:lvlJc w:val="left"/>
+      <w:pPr>
+        <w:ind w:left="2160" w:hanging="360"/>
+      </w:pPr>
+      <w:rPr>
+        <w:u w:val="none"/>
+      </w:rPr>
+    </w:lvl>
+    <w:lvl w:ilvl="3">
+      <w:start w:val="1"/>
+      <w:numFmt w:val="bullet"/>
+      <w:lvlText w:val="-"/>
+      <w:lvlJc w:val="left"/>
+      <w:pPr>
+        <w:ind w:left="2880" w:hanging="360"/>
+      </w:pPr>
+      <w:rPr>
+        <w:u w:val="none"/>
+      </w:rPr>
+    </w:lvl>
+    <w:lvl w:ilvl="4">
+      <w:start w:val="1"/>
+      <w:numFmt w:val="bullet"/>
+      <w:lvlText w:val="-"/>
+      <w:lvlJc w:val="left"/>
+      <w:pPr>
+        <w:ind w:left="3600" w:hanging="360"/>
+      </w:pPr>
+      <w:rPr>
+        <w:u w:val="none"/>
+      </w:rPr>
+    </w:lvl>
+    <w:lvl w:ilvl="5">
+      <w:start w:val="1"/>
+      <w:numFmt w:val="bullet"/>
+      <w:lvlText w:val="-"/>
+      <w:lvlJc w:val="left"/>
+      <w:pPr>
+        <w:ind w:left="4320" w:hanging="360"/>
+      </w:pPr>
+      <w:rPr>
+        <w:u w:val="none"/>
+      </w:rPr>
+    </w:lvl>
+    <w:lvl w:ilvl="6">
+      <w:start w:val="1"/>
+      <w:numFmt w:val="bullet"/>
+      <w:lvlText w:val="-"/>
+      <w:lvlJc w:val="left"/>
+      <w:pPr>
+        <w:ind w:left="5040" w:hanging="360"/>
+      </w:pPr>
+      <w:rPr>
+        <w:u w:val="none"/>
+      </w:rPr>
+    </w:lvl>
+    <w:lvl w:ilvl="7">
+      <w:start w:val="1"/>
+      <w:numFmt w:val="bullet"/>
+      <w:lvlText w:val="-"/>
+      <w:lvlJc w:val="left"/>
+      <w:pPr>
+        <w:ind w:left="5760" w:hanging="360"/>
+      </w:pPr>
+      <w:rPr>
+        <w:u w:val="none"/>
+      </w:rPr>
+    </w:lvl>
+    <w:lvl w:ilvl="8">
+      <w:start w:val="1"/>
+      <w:numFmt w:val="bullet"/>
+      <w:lvlText w:val="-"/>
+      <w:lvlJc w:val="left"/>
+      <w:pPr>
+        <w:ind w:left="6480" w:hanging="360"/>
+      </w:pPr>
+      <w:rPr>
+        <w:u w:val="none"/>
+      </w:rPr>
+    </w:lvl>
+  </w:abstractNum>
+  <w:num w:numId="1">
+    <w:abstractNumId w:val="1"/>
+  </w:num>
+  <w:num w:numId="2">
+    <w:abstractNumId w:val="2"/>
+  </w:num>
+</w:numbering>
 </file>
 
 <file path=word/styles.xml><?xml version="1.0" encoding="utf-8"?>

</xml_diff>

<commit_message>
further detail added to method 2
</commit_message>
<xml_diff>
--- a/Adder - Coronavirus  Proposal.docx
+++ b/Adder - Coronavirus  Proposal.docx
@@ -690,7 +690,7 @@
       <w:pPr>
         <w:numPr>
           <w:ilvl w:val="0"/>
-          <w:numId w:val="2"/>
+          <w:numId w:val="4"/>
         </w:numPr>
         <w:ind w:left="720" w:hanging="360"/>
       </w:pPr>
@@ -705,7 +705,7 @@
       <w:pPr>
         <w:numPr>
           <w:ilvl w:val="1"/>
-          <w:numId w:val="2"/>
+          <w:numId w:val="4"/>
         </w:numPr>
         <w:ind w:left="1440" w:hanging="360"/>
       </w:pPr>
@@ -720,7 +720,7 @@
       <w:pPr>
         <w:numPr>
           <w:ilvl w:val="1"/>
-          <w:numId w:val="2"/>
+          <w:numId w:val="4"/>
         </w:numPr>
         <w:ind w:left="1440" w:hanging="360"/>
       </w:pPr>
@@ -757,7 +757,7 @@
       <w:pPr>
         <w:numPr>
           <w:ilvl w:val="0"/>
-          <w:numId w:val="3"/>
+          <w:numId w:val="6"/>
         </w:numPr>
         <w:ind w:left="720" w:hanging="360"/>
       </w:pPr>
@@ -772,7 +772,7 @@
       <w:pPr>
         <w:numPr>
           <w:ilvl w:val="1"/>
-          <w:numId w:val="3"/>
+          <w:numId w:val="6"/>
         </w:numPr>
         <w:ind w:left="1440" w:hanging="360"/>
       </w:pPr>
@@ -1014,6 +1014,555 @@
     </w:p>
     <w:p>
       <w:pPr>
+        <w:rPr/>
+      </w:pPr>
+      <w:r>
+        <w:rPr>
+          <w:rtl w:val="0"/>
+        </w:rPr>
+        <w:t xml:space="preserve">1 -  Identify known carriers in Adder location database</w:t>
+      </w:r>
+    </w:p>
+    <w:p>
+      <w:pPr>
+        <w:rPr/>
+      </w:pPr>
+      <w:r>
+        <w:rPr>
+          <w:rtl w:val="0"/>
+        </w:rPr>
+      </w:r>
+    </w:p>
+    <w:p>
+      <w:pPr>
+        <w:numPr>
+          <w:ilvl w:val="0"/>
+          <w:numId w:val="4"/>
+        </w:numPr>
+        <w:ind w:left="720" w:hanging="360"/>
+      </w:pPr>
+      <w:r>
+        <w:rPr>
+          <w:rtl w:val="0"/>
+        </w:rPr>
+        <w:t xml:space="preserve">Methods</w:t>
+      </w:r>
+    </w:p>
+    <w:p>
+      <w:pPr>
+        <w:numPr>
+          <w:ilvl w:val="1"/>
+          <w:numId w:val="4"/>
+        </w:numPr>
+        <w:ind w:left="1440" w:hanging="360"/>
+      </w:pPr>
+      <w:r>
+        <w:rPr>
+          <w:rtl w:val="0"/>
+        </w:rPr>
+        <w:t xml:space="preserve">Self-Reporting</w:t>
+      </w:r>
+    </w:p>
+    <w:p>
+      <w:pPr>
+        <w:numPr>
+          <w:ilvl w:val="2"/>
+          <w:numId w:val="4"/>
+        </w:numPr>
+        <w:ind w:left="2160" w:hanging="360"/>
+        <w:rPr>
+          <w:u w:val="none"/>
+        </w:rPr>
+      </w:pPr>
+      <w:r>
+        <w:rPr>
+          <w:rtl w:val="0"/>
+        </w:rPr>
+        <w:t xml:space="preserve">AD_ID</w:t>
+      </w:r>
+    </w:p>
+    <w:p>
+      <w:pPr>
+        <w:numPr>
+          <w:ilvl w:val="2"/>
+          <w:numId w:val="4"/>
+        </w:numPr>
+        <w:ind w:left="2160" w:hanging="360"/>
+        <w:rPr>
+          <w:u w:val="none"/>
+        </w:rPr>
+      </w:pPr>
+      <w:r>
+        <w:rPr>
+          <w:rtl w:val="0"/>
+        </w:rPr>
+        <w:t xml:space="preserve">IP Address</w:t>
+      </w:r>
+    </w:p>
+    <w:p>
+      <w:pPr>
+        <w:ind w:left="2160" w:firstLine="0"/>
+        <w:rPr/>
+      </w:pPr>
+      <w:r>
+        <w:rPr>
+          <w:rtl w:val="0"/>
+        </w:rPr>
+      </w:r>
+    </w:p>
+    <w:p>
+      <w:pPr>
+        <w:numPr>
+          <w:ilvl w:val="1"/>
+          <w:numId w:val="4"/>
+        </w:numPr>
+        <w:ind w:left="1440" w:hanging="360"/>
+      </w:pPr>
+      <w:r>
+        <w:rPr>
+          <w:rtl w:val="0"/>
+        </w:rPr>
+        <w:t xml:space="preserve">CDC data (would need collaboration)</w:t>
+      </w:r>
+    </w:p>
+    <w:p>
+      <w:pPr>
+        <w:numPr>
+          <w:ilvl w:val="2"/>
+          <w:numId w:val="4"/>
+        </w:numPr>
+        <w:ind w:left="2160" w:hanging="360"/>
+        <w:rPr>
+          <w:u w:val="none"/>
+        </w:rPr>
+      </w:pPr>
+      <w:r>
+        <w:rPr>
+          <w:rtl w:val="0"/>
+        </w:rPr>
+        <w:t xml:space="preserve">AD_ID</w:t>
+      </w:r>
+    </w:p>
+    <w:p>
+      <w:pPr>
+        <w:numPr>
+          <w:ilvl w:val="2"/>
+          <w:numId w:val="4"/>
+        </w:numPr>
+        <w:ind w:left="2160" w:hanging="360"/>
+        <w:rPr>
+          <w:u w:val="none"/>
+        </w:rPr>
+      </w:pPr>
+      <w:r>
+        <w:rPr>
+          <w:rtl w:val="0"/>
+        </w:rPr>
+        <w:t xml:space="preserve">IP Address</w:t>
+      </w:r>
+    </w:p>
+    <w:p>
+      <w:pPr>
+        <w:rPr/>
+      </w:pPr>
+      <w:r>
+        <w:rPr>
+          <w:rtl w:val="0"/>
+        </w:rPr>
+        <w:br w:type="textWrapping"/>
+        <w:t xml:space="preserve">2 - Modify Adder Impressions Algorithm to determine exposure to confirmed cases (CDC radius = 6’)</w:t>
+      </w:r>
+    </w:p>
+    <w:p>
+      <w:pPr>
+        <w:rPr/>
+      </w:pPr>
+      <w:r>
+        <w:rPr>
+          <w:rtl w:val="0"/>
+        </w:rPr>
+      </w:r>
+    </w:p>
+    <w:p>
+      <w:pPr>
+        <w:numPr>
+          <w:ilvl w:val="0"/>
+          <w:numId w:val="2"/>
+        </w:numPr>
+        <w:ind w:left="1440" w:hanging="360"/>
+        <w:rPr>
+          <w:u w:val="none"/>
+        </w:rPr>
+      </w:pPr>
+      <w:r>
+        <w:rPr>
+          <w:rtl w:val="0"/>
+        </w:rPr>
+        <w:t xml:space="preserve">Exposure Radius Modifications</w:t>
+      </w:r>
+    </w:p>
+    <w:p>
+      <w:pPr>
+        <w:numPr>
+          <w:ilvl w:val="1"/>
+          <w:numId w:val="2"/>
+        </w:numPr>
+        <w:ind w:left="2160" w:hanging="360"/>
+        <w:rPr>
+          <w:u w:val="none"/>
+        </w:rPr>
+      </w:pPr>
+      <w:r>
+        <w:rPr>
+          <w:rtl w:val="0"/>
+        </w:rPr>
+        <w:t xml:space="preserve">Decrease exposure radius max from 50’ &gt; 6’</w:t>
+      </w:r>
+    </w:p>
+    <w:p>
+      <w:pPr>
+        <w:numPr>
+          <w:ilvl w:val="1"/>
+          <w:numId w:val="2"/>
+        </w:numPr>
+        <w:ind w:left="2160" w:hanging="360"/>
+        <w:rPr>
+          <w:u w:val="none"/>
+        </w:rPr>
+      </w:pPr>
+      <w:r>
+        <w:rPr>
+          <w:rtl w:val="0"/>
+        </w:rPr>
+        <w:t xml:space="preserve">Decrease exposure radius min from 100’ &gt; 10’  </w:t>
+      </w:r>
+    </w:p>
+    <w:p>
+      <w:pPr>
+        <w:numPr>
+          <w:ilvl w:val="0"/>
+          <w:numId w:val="2"/>
+        </w:numPr>
+        <w:ind w:left="1440" w:hanging="360"/>
+        <w:rPr>
+          <w:u w:val="none"/>
+        </w:rPr>
+      </w:pPr>
+      <w:r>
+        <w:rPr>
+          <w:rtl w:val="0"/>
+        </w:rPr>
+        <w:t xml:space="preserve">Exposure Time Modifications</w:t>
+      </w:r>
+    </w:p>
+    <w:p>
+      <w:pPr>
+        <w:numPr>
+          <w:ilvl w:val="1"/>
+          <w:numId w:val="2"/>
+        </w:numPr>
+        <w:ind w:left="2160" w:hanging="360"/>
+        <w:rPr>
+          <w:u w:val="none"/>
+        </w:rPr>
+      </w:pPr>
+      <w:r>
+        <w:rPr>
+          <w:rtl w:val="0"/>
+        </w:rPr>
+        <w:t xml:space="preserve">Increase exposure time max from 1 minute &gt; 60 minutes</w:t>
+      </w:r>
+    </w:p>
+    <w:p>
+      <w:pPr>
+        <w:numPr>
+          <w:ilvl w:val="1"/>
+          <w:numId w:val="2"/>
+        </w:numPr>
+        <w:ind w:left="2160" w:hanging="360"/>
+        <w:rPr>
+          <w:u w:val="none"/>
+        </w:rPr>
+      </w:pPr>
+      <w:r>
+        <w:rPr>
+          <w:rtl w:val="0"/>
+        </w:rPr>
+        <w:t xml:space="preserve">Increase exposure time min from 3 seconds &gt; 60 seconds</w:t>
+      </w:r>
+    </w:p>
+    <w:p>
+      <w:pPr>
+        <w:rPr/>
+      </w:pPr>
+      <w:r>
+        <w:rPr>
+          <w:rtl w:val="0"/>
+        </w:rPr>
+      </w:r>
+    </w:p>
+    <w:p>
+      <w:pPr>
+        <w:rPr/>
+      </w:pPr>
+      <w:r>
+        <w:rPr>
+          <w:rtl w:val="0"/>
+        </w:rPr>
+        <w:t xml:space="preserve">3 - Run Adder Algorithms and process list of contacts exposed to confirmed cases</w:t>
+      </w:r>
+    </w:p>
+    <w:p>
+      <w:pPr>
+        <w:rPr/>
+      </w:pPr>
+      <w:r>
+        <w:rPr>
+          <w:rtl w:val="0"/>
+        </w:rPr>
+      </w:r>
+    </w:p>
+    <w:p>
+      <w:pPr>
+        <w:numPr>
+          <w:ilvl w:val="0"/>
+          <w:numId w:val="3"/>
+        </w:numPr>
+        <w:ind w:left="1440" w:hanging="360"/>
+        <w:rPr>
+          <w:u w:val="none"/>
+        </w:rPr>
+      </w:pPr>
+      <w:r>
+        <w:rPr>
+          <w:rtl w:val="0"/>
+        </w:rPr>
+        <w:t xml:space="preserve">Score exposure based on time</w:t>
+      </w:r>
+    </w:p>
+    <w:p>
+      <w:pPr>
+        <w:numPr>
+          <w:ilvl w:val="0"/>
+          <w:numId w:val="3"/>
+        </w:numPr>
+        <w:ind w:left="1440" w:hanging="360"/>
+        <w:rPr>
+          <w:u w:val="none"/>
+        </w:rPr>
+      </w:pPr>
+      <w:r>
+        <w:rPr>
+          <w:rtl w:val="0"/>
+        </w:rPr>
+        <w:t xml:space="preserve">Score exposure based on distance</w:t>
+      </w:r>
+    </w:p>
+    <w:p>
+      <w:pPr>
+        <w:rPr/>
+      </w:pPr>
+      <w:r>
+        <w:rPr>
+          <w:rtl w:val="0"/>
+        </w:rPr>
+      </w:r>
+    </w:p>
+    <w:p>
+      <w:pPr>
+        <w:rPr/>
+      </w:pPr>
+      <w:r>
+        <w:rPr>
+          <w:rtl w:val="0"/>
+        </w:rPr>
+      </w:r>
+    </w:p>
+    <w:p>
+      <w:pPr>
+        <w:rPr/>
+      </w:pPr>
+      <w:r>
+        <w:rPr>
+          <w:rtl w:val="0"/>
+        </w:rPr>
+        <w:t xml:space="preserve">4 - Turn the ‘potentially exposed’ audience data over to CDC for review and use.</w:t>
+      </w:r>
+    </w:p>
+    <w:p>
+      <w:pPr>
+        <w:rPr>
+          <w:b w:val="1"/>
+        </w:rPr>
+      </w:pPr>
+      <w:r>
+        <w:rPr>
+          <w:rtl w:val="0"/>
+        </w:rPr>
+      </w:r>
+    </w:p>
+    <w:p>
+      <w:pPr>
+        <w:numPr>
+          <w:ilvl w:val="0"/>
+          <w:numId w:val="5"/>
+        </w:numPr>
+        <w:ind w:left="1440" w:hanging="360"/>
+        <w:rPr/>
+      </w:pPr>
+      <w:r>
+        <w:rPr>
+          <w:rtl w:val="0"/>
+        </w:rPr>
+        <w:t xml:space="preserve">GeoJSON or BSON</w:t>
+      </w:r>
+    </w:p>
+    <w:p>
+      <w:pPr>
+        <w:numPr>
+          <w:ilvl w:val="0"/>
+          <w:numId w:val="5"/>
+        </w:numPr>
+        <w:ind w:left="1440" w:hanging="360"/>
+        <w:rPr>
+          <w:u w:val="none"/>
+        </w:rPr>
+      </w:pPr>
+      <w:r>
+        <w:rPr>
+          <w:rtl w:val="0"/>
+        </w:rPr>
+        <w:t xml:space="preserve">CSV (?)</w:t>
+      </w:r>
+    </w:p>
+    <w:p>
+      <w:pPr>
+        <w:numPr>
+          <w:ilvl w:val="0"/>
+          <w:numId w:val="5"/>
+        </w:numPr>
+        <w:ind w:left="1440" w:hanging="360"/>
+        <w:rPr>
+          <w:u w:val="none"/>
+        </w:rPr>
+      </w:pPr>
+      <w:r>
+        <w:rPr>
+          <w:rtl w:val="0"/>
+        </w:rPr>
+        <w:t xml:space="preserve">Mapped in web GUI</w:t>
+      </w:r>
+    </w:p>
+    <w:p>
+      <w:pPr>
+        <w:rPr>
+          <w:b w:val="1"/>
+        </w:rPr>
+      </w:pPr>
+      <w:r>
+        <w:rPr>
+          <w:rtl w:val="0"/>
+        </w:rPr>
+      </w:r>
+    </w:p>
+    <w:p>
+      <w:pPr>
+        <w:rPr>
+          <w:b w:val="1"/>
+        </w:rPr>
+      </w:pPr>
+      <w:r>
+        <w:rPr>
+          <w:rtl w:val="0"/>
+        </w:rPr>
+      </w:r>
+    </w:p>
+    <w:p>
+      <w:pPr>
+        <w:rPr>
+          <w:b w:val="1"/>
+        </w:rPr>
+      </w:pPr>
+      <w:r>
+        <w:rPr>
+          <w:rtl w:val="0"/>
+        </w:rPr>
+      </w:r>
+    </w:p>
+    <w:p>
+      <w:pPr>
+        <w:rPr>
+          <w:b w:val="1"/>
+        </w:rPr>
+      </w:pPr>
+      <w:r>
+        <w:rPr>
+          <w:rtl w:val="0"/>
+        </w:rPr>
+      </w:r>
+    </w:p>
+    <w:p>
+      <w:pPr>
+        <w:rPr>
+          <w:b w:val="1"/>
+        </w:rPr>
+      </w:pPr>
+      <w:r>
+        <w:rPr>
+          <w:rtl w:val="0"/>
+        </w:rPr>
+      </w:r>
+    </w:p>
+    <w:p>
+      <w:pPr>
+        <w:rPr>
+          <w:b w:val="1"/>
+        </w:rPr>
+      </w:pPr>
+      <w:r>
+        <w:rPr>
+          <w:rtl w:val="0"/>
+        </w:rPr>
+      </w:r>
+    </w:p>
+    <w:p>
+      <w:pPr>
+        <w:rPr>
+          <w:b w:val="1"/>
+        </w:rPr>
+      </w:pPr>
+      <w:r>
+        <w:rPr>
+          <w:rtl w:val="0"/>
+        </w:rPr>
+      </w:r>
+    </w:p>
+    <w:p>
+      <w:pPr>
+        <w:rPr>
+          <w:b w:val="1"/>
+        </w:rPr>
+      </w:pPr>
+      <w:r>
+        <w:rPr>
+          <w:rtl w:val="0"/>
+        </w:rPr>
+      </w:r>
+    </w:p>
+    <w:p>
+      <w:pPr>
+        <w:rPr>
+          <w:b w:val="1"/>
+        </w:rPr>
+      </w:pPr>
+      <w:r>
+        <w:rPr>
+          <w:rtl w:val="0"/>
+        </w:rPr>
+      </w:r>
+    </w:p>
+    <w:p>
+      <w:pPr>
         <w:rPr>
           <w:b w:val="1"/>
         </w:rPr>
@@ -1050,6 +1599,438 @@
           <w:rtl w:val="0"/>
         </w:rPr>
         <w:t xml:space="preserve">Method 4 - Track Exposure across the US using E911 Cell Position Data</w:t>
+      </w:r>
+    </w:p>
+    <w:p>
+      <w:pPr>
+        <w:rPr>
+          <w:b w:val="1"/>
+        </w:rPr>
+      </w:pPr>
+      <w:r>
+        <w:rPr>
+          <w:rtl w:val="0"/>
+        </w:rPr>
+      </w:r>
+    </w:p>
+    <w:p>
+      <w:pPr>
+        <w:rPr>
+          <w:b w:val="1"/>
+        </w:rPr>
+      </w:pPr>
+      <w:r>
+        <w:rPr>
+          <w:rtl w:val="0"/>
+        </w:rPr>
+      </w:r>
+    </w:p>
+    <w:p>
+      <w:pPr>
+        <w:rPr>
+          <w:b w:val="1"/>
+        </w:rPr>
+      </w:pPr>
+      <w:r>
+        <w:rPr>
+          <w:rtl w:val="0"/>
+        </w:rPr>
+      </w:r>
+    </w:p>
+    <w:p>
+      <w:pPr>
+        <w:rPr>
+          <w:b w:val="1"/>
+        </w:rPr>
+      </w:pPr>
+      <w:r>
+        <w:rPr>
+          <w:rtl w:val="0"/>
+        </w:rPr>
+      </w:r>
+    </w:p>
+    <w:p>
+      <w:pPr>
+        <w:rPr>
+          <w:b w:val="1"/>
+        </w:rPr>
+      </w:pPr>
+      <w:r>
+        <w:rPr>
+          <w:rtl w:val="0"/>
+        </w:rPr>
+      </w:r>
+    </w:p>
+    <w:p>
+      <w:pPr>
+        <w:rPr>
+          <w:b w:val="1"/>
+        </w:rPr>
+      </w:pPr>
+      <w:r>
+        <w:rPr>
+          <w:rtl w:val="0"/>
+        </w:rPr>
+      </w:r>
+    </w:p>
+    <w:p>
+      <w:pPr>
+        <w:rPr>
+          <w:b w:val="1"/>
+        </w:rPr>
+      </w:pPr>
+      <w:r>
+        <w:rPr>
+          <w:rtl w:val="0"/>
+        </w:rPr>
+      </w:r>
+    </w:p>
+    <w:p>
+      <w:pPr>
+        <w:rPr>
+          <w:b w:val="1"/>
+        </w:rPr>
+      </w:pPr>
+      <w:r>
+        <w:rPr>
+          <w:rtl w:val="0"/>
+        </w:rPr>
+      </w:r>
+    </w:p>
+    <w:p>
+      <w:pPr>
+        <w:rPr>
+          <w:b w:val="1"/>
+        </w:rPr>
+      </w:pPr>
+      <w:r>
+        <w:rPr>
+          <w:rtl w:val="0"/>
+        </w:rPr>
+      </w:r>
+    </w:p>
+    <w:p>
+      <w:pPr>
+        <w:rPr>
+          <w:b w:val="1"/>
+        </w:rPr>
+      </w:pPr>
+      <w:r>
+        <w:rPr>
+          <w:rtl w:val="0"/>
+        </w:rPr>
+      </w:r>
+    </w:p>
+    <w:p>
+      <w:pPr>
+        <w:rPr>
+          <w:b w:val="1"/>
+        </w:rPr>
+      </w:pPr>
+      <w:r>
+        <w:rPr>
+          <w:rtl w:val="0"/>
+        </w:rPr>
+      </w:r>
+    </w:p>
+    <w:p>
+      <w:pPr>
+        <w:rPr>
+          <w:b w:val="1"/>
+        </w:rPr>
+      </w:pPr>
+      <w:r>
+        <w:rPr>
+          <w:rtl w:val="0"/>
+        </w:rPr>
+      </w:r>
+    </w:p>
+    <w:p>
+      <w:pPr>
+        <w:rPr>
+          <w:b w:val="1"/>
+        </w:rPr>
+      </w:pPr>
+      <w:r>
+        <w:rPr>
+          <w:rtl w:val="0"/>
+        </w:rPr>
+      </w:r>
+    </w:p>
+    <w:p>
+      <w:pPr>
+        <w:rPr>
+          <w:b w:val="1"/>
+        </w:rPr>
+      </w:pPr>
+      <w:r>
+        <w:rPr>
+          <w:rtl w:val="0"/>
+        </w:rPr>
+      </w:r>
+    </w:p>
+    <w:p>
+      <w:pPr>
+        <w:rPr>
+          <w:b w:val="1"/>
+        </w:rPr>
+      </w:pPr>
+      <w:r>
+        <w:rPr>
+          <w:rtl w:val="0"/>
+        </w:rPr>
+      </w:r>
+    </w:p>
+    <w:p>
+      <w:pPr>
+        <w:rPr>
+          <w:b w:val="1"/>
+        </w:rPr>
+      </w:pPr>
+      <w:r>
+        <w:rPr>
+          <w:rtl w:val="0"/>
+        </w:rPr>
+      </w:r>
+    </w:p>
+    <w:p>
+      <w:pPr>
+        <w:rPr>
+          <w:b w:val="1"/>
+        </w:rPr>
+      </w:pPr>
+      <w:r>
+        <w:rPr>
+          <w:rtl w:val="0"/>
+        </w:rPr>
+      </w:r>
+    </w:p>
+    <w:p>
+      <w:pPr>
+        <w:rPr>
+          <w:b w:val="1"/>
+        </w:rPr>
+      </w:pPr>
+      <w:r>
+        <w:rPr>
+          <w:rtl w:val="0"/>
+        </w:rPr>
+      </w:r>
+    </w:p>
+    <w:p>
+      <w:pPr>
+        <w:rPr>
+          <w:b w:val="1"/>
+        </w:rPr>
+      </w:pPr>
+      <w:r>
+        <w:rPr>
+          <w:rtl w:val="0"/>
+        </w:rPr>
+      </w:r>
+    </w:p>
+    <w:p>
+      <w:pPr>
+        <w:rPr>
+          <w:b w:val="1"/>
+        </w:rPr>
+      </w:pPr>
+      <w:r>
+        <w:rPr>
+          <w:rtl w:val="0"/>
+        </w:rPr>
+      </w:r>
+    </w:p>
+    <w:p>
+      <w:pPr>
+        <w:rPr>
+          <w:b w:val="1"/>
+        </w:rPr>
+      </w:pPr>
+      <w:r>
+        <w:rPr>
+          <w:rtl w:val="0"/>
+        </w:rPr>
+      </w:r>
+    </w:p>
+    <w:p>
+      <w:pPr>
+        <w:rPr>
+          <w:b w:val="1"/>
+        </w:rPr>
+      </w:pPr>
+      <w:r>
+        <w:rPr>
+          <w:rtl w:val="0"/>
+        </w:rPr>
+      </w:r>
+    </w:p>
+    <w:p>
+      <w:pPr>
+        <w:rPr>
+          <w:b w:val="1"/>
+        </w:rPr>
+      </w:pPr>
+      <w:r>
+        <w:rPr>
+          <w:rtl w:val="0"/>
+        </w:rPr>
+      </w:r>
+    </w:p>
+    <w:p>
+      <w:pPr>
+        <w:rPr>
+          <w:b w:val="1"/>
+        </w:rPr>
+      </w:pPr>
+      <w:r>
+        <w:rPr>
+          <w:rtl w:val="0"/>
+        </w:rPr>
+      </w:r>
+    </w:p>
+    <w:p>
+      <w:pPr>
+        <w:rPr>
+          <w:b w:val="1"/>
+        </w:rPr>
+      </w:pPr>
+      <w:r>
+        <w:rPr>
+          <w:rtl w:val="0"/>
+        </w:rPr>
+      </w:r>
+    </w:p>
+    <w:p>
+      <w:pPr>
+        <w:rPr>
+          <w:b w:val="1"/>
+        </w:rPr>
+      </w:pPr>
+      <w:r>
+        <w:rPr>
+          <w:rtl w:val="0"/>
+        </w:rPr>
+      </w:r>
+    </w:p>
+    <w:p>
+      <w:pPr>
+        <w:rPr>
+          <w:b w:val="1"/>
+        </w:rPr>
+      </w:pPr>
+      <w:r>
+        <w:rPr>
+          <w:rtl w:val="0"/>
+        </w:rPr>
+      </w:r>
+    </w:p>
+    <w:p>
+      <w:pPr>
+        <w:rPr>
+          <w:b w:val="1"/>
+        </w:rPr>
+      </w:pPr>
+      <w:r>
+        <w:rPr>
+          <w:rtl w:val="0"/>
+        </w:rPr>
+      </w:r>
+    </w:p>
+    <w:p>
+      <w:pPr>
+        <w:rPr>
+          <w:b w:val="1"/>
+        </w:rPr>
+      </w:pPr>
+      <w:r>
+        <w:rPr>
+          <w:rtl w:val="0"/>
+        </w:rPr>
+      </w:r>
+    </w:p>
+    <w:p>
+      <w:pPr>
+        <w:rPr>
+          <w:b w:val="1"/>
+        </w:rPr>
+      </w:pPr>
+      <w:r>
+        <w:rPr>
+          <w:rtl w:val="0"/>
+        </w:rPr>
+      </w:r>
+    </w:p>
+    <w:p>
+      <w:pPr>
+        <w:rPr>
+          <w:b w:val="1"/>
+        </w:rPr>
+      </w:pPr>
+      <w:r>
+        <w:rPr>
+          <w:rtl w:val="0"/>
+        </w:rPr>
+      </w:r>
+    </w:p>
+    <w:p>
+      <w:pPr>
+        <w:rPr>
+          <w:b w:val="1"/>
+        </w:rPr>
+      </w:pPr>
+      <w:r>
+        <w:rPr>
+          <w:rtl w:val="0"/>
+        </w:rPr>
+      </w:r>
+    </w:p>
+    <w:p>
+      <w:pPr>
+        <w:rPr>
+          <w:b w:val="1"/>
+        </w:rPr>
+      </w:pPr>
+      <w:r>
+        <w:rPr>
+          <w:rtl w:val="0"/>
+        </w:rPr>
+      </w:r>
+    </w:p>
+    <w:p>
+      <w:pPr>
+        <w:rPr>
+          <w:b w:val="1"/>
+        </w:rPr>
+      </w:pPr>
+      <w:r>
+        <w:rPr>
+          <w:rtl w:val="0"/>
+        </w:rPr>
+      </w:r>
+    </w:p>
+    <w:p>
+      <w:pPr>
+        <w:rPr>
+          <w:b w:val="1"/>
+        </w:rPr>
+      </w:pPr>
+      <w:r>
+        <w:rPr>
+          <w:rtl w:val="0"/>
+        </w:rPr>
+      </w:r>
+    </w:p>
+    <w:p>
+      <w:pPr>
+        <w:rPr>
+          <w:b w:val="1"/>
+        </w:rPr>
+      </w:pPr>
+      <w:r>
+        <w:rPr>
+          <w:rtl w:val="0"/>
+        </w:rPr>
       </w:r>
     </w:p>
     <w:p>
@@ -1585,7 +2566,7 @@
       <w:lvlText w:val="-"/>
       <w:lvlJc w:val="left"/>
       <w:pPr>
-        <w:ind w:left="720" w:hanging="360"/>
+        <w:ind w:left="1440" w:hanging="360"/>
       </w:pPr>
       <w:rPr>
         <w:u w:val="none"/>
@@ -1597,7 +2578,7 @@
       <w:lvlText w:val="-"/>
       <w:lvlJc w:val="left"/>
       <w:pPr>
-        <w:ind w:left="1440" w:hanging="360"/>
+        <w:ind w:left="2160" w:hanging="360"/>
       </w:pPr>
       <w:rPr>
         <w:u w:val="none"/>
@@ -1609,7 +2590,7 @@
       <w:lvlText w:val="-"/>
       <w:lvlJc w:val="left"/>
       <w:pPr>
-        <w:ind w:left="2160" w:hanging="360"/>
+        <w:ind w:left="2880" w:hanging="360"/>
       </w:pPr>
       <w:rPr>
         <w:u w:val="none"/>
@@ -1621,7 +2602,7 @@
       <w:lvlText w:val="-"/>
       <w:lvlJc w:val="left"/>
       <w:pPr>
-        <w:ind w:left="2880" w:hanging="360"/>
+        <w:ind w:left="3600" w:hanging="360"/>
       </w:pPr>
       <w:rPr>
         <w:u w:val="none"/>
@@ -1633,7 +2614,7 @@
       <w:lvlText w:val="-"/>
       <w:lvlJc w:val="left"/>
       <w:pPr>
-        <w:ind w:left="3600" w:hanging="360"/>
+        <w:ind w:left="4320" w:hanging="360"/>
       </w:pPr>
       <w:rPr>
         <w:u w:val="none"/>
@@ -1645,7 +2626,7 @@
       <w:lvlText w:val="-"/>
       <w:lvlJc w:val="left"/>
       <w:pPr>
-        <w:ind w:left="4320" w:hanging="360"/>
+        <w:ind w:left="5040" w:hanging="360"/>
       </w:pPr>
       <w:rPr>
         <w:u w:val="none"/>
@@ -1657,7 +2638,7 @@
       <w:lvlText w:val="-"/>
       <w:lvlJc w:val="left"/>
       <w:pPr>
-        <w:ind w:left="5040" w:hanging="360"/>
+        <w:ind w:left="5760" w:hanging="360"/>
       </w:pPr>
       <w:rPr>
         <w:u w:val="none"/>
@@ -1669,7 +2650,7 @@
       <w:lvlText w:val="-"/>
       <w:lvlJc w:val="left"/>
       <w:pPr>
-        <w:ind w:left="5760" w:hanging="360"/>
+        <w:ind w:left="6480" w:hanging="360"/>
       </w:pPr>
       <w:rPr>
         <w:u w:val="none"/>
@@ -1681,7 +2662,7 @@
       <w:lvlText w:val="-"/>
       <w:lvlJc w:val="left"/>
       <w:pPr>
-        <w:ind w:left="6480" w:hanging="360"/>
+        <w:ind w:left="7200" w:hanging="360"/>
       </w:pPr>
       <w:rPr>
         <w:u w:val="none"/>
@@ -1689,6 +2670,336 @@
     </w:lvl>
   </w:abstractNum>
   <w:abstractNum w:abstractNumId="3">
+    <w:lvl w:ilvl="0">
+      <w:start w:val="1"/>
+      <w:numFmt w:val="bullet"/>
+      <w:lvlText w:val="-"/>
+      <w:lvlJc w:val="left"/>
+      <w:pPr>
+        <w:ind w:left="1440" w:hanging="360"/>
+      </w:pPr>
+      <w:rPr>
+        <w:u w:val="none"/>
+      </w:rPr>
+    </w:lvl>
+    <w:lvl w:ilvl="1">
+      <w:start w:val="1"/>
+      <w:numFmt w:val="bullet"/>
+      <w:lvlText w:val="-"/>
+      <w:lvlJc w:val="left"/>
+      <w:pPr>
+        <w:ind w:left="2160" w:hanging="360"/>
+      </w:pPr>
+      <w:rPr>
+        <w:u w:val="none"/>
+      </w:rPr>
+    </w:lvl>
+    <w:lvl w:ilvl="2">
+      <w:start w:val="1"/>
+      <w:numFmt w:val="bullet"/>
+      <w:lvlText w:val="-"/>
+      <w:lvlJc w:val="left"/>
+      <w:pPr>
+        <w:ind w:left="2880" w:hanging="360"/>
+      </w:pPr>
+      <w:rPr>
+        <w:u w:val="none"/>
+      </w:rPr>
+    </w:lvl>
+    <w:lvl w:ilvl="3">
+      <w:start w:val="1"/>
+      <w:numFmt w:val="bullet"/>
+      <w:lvlText w:val="-"/>
+      <w:lvlJc w:val="left"/>
+      <w:pPr>
+        <w:ind w:left="3600" w:hanging="360"/>
+      </w:pPr>
+      <w:rPr>
+        <w:u w:val="none"/>
+      </w:rPr>
+    </w:lvl>
+    <w:lvl w:ilvl="4">
+      <w:start w:val="1"/>
+      <w:numFmt w:val="bullet"/>
+      <w:lvlText w:val="-"/>
+      <w:lvlJc w:val="left"/>
+      <w:pPr>
+        <w:ind w:left="4320" w:hanging="360"/>
+      </w:pPr>
+      <w:rPr>
+        <w:u w:val="none"/>
+      </w:rPr>
+    </w:lvl>
+    <w:lvl w:ilvl="5">
+      <w:start w:val="1"/>
+      <w:numFmt w:val="bullet"/>
+      <w:lvlText w:val="-"/>
+      <w:lvlJc w:val="left"/>
+      <w:pPr>
+        <w:ind w:left="5040" w:hanging="360"/>
+      </w:pPr>
+      <w:rPr>
+        <w:u w:val="none"/>
+      </w:rPr>
+    </w:lvl>
+    <w:lvl w:ilvl="6">
+      <w:start w:val="1"/>
+      <w:numFmt w:val="bullet"/>
+      <w:lvlText w:val="-"/>
+      <w:lvlJc w:val="left"/>
+      <w:pPr>
+        <w:ind w:left="5760" w:hanging="360"/>
+      </w:pPr>
+      <w:rPr>
+        <w:u w:val="none"/>
+      </w:rPr>
+    </w:lvl>
+    <w:lvl w:ilvl="7">
+      <w:start w:val="1"/>
+      <w:numFmt w:val="bullet"/>
+      <w:lvlText w:val="-"/>
+      <w:lvlJc w:val="left"/>
+      <w:pPr>
+        <w:ind w:left="6480" w:hanging="360"/>
+      </w:pPr>
+      <w:rPr>
+        <w:u w:val="none"/>
+      </w:rPr>
+    </w:lvl>
+    <w:lvl w:ilvl="8">
+      <w:start w:val="1"/>
+      <w:numFmt w:val="bullet"/>
+      <w:lvlText w:val="-"/>
+      <w:lvlJc w:val="left"/>
+      <w:pPr>
+        <w:ind w:left="7200" w:hanging="360"/>
+      </w:pPr>
+      <w:rPr>
+        <w:u w:val="none"/>
+      </w:rPr>
+    </w:lvl>
+  </w:abstractNum>
+  <w:abstractNum w:abstractNumId="4">
+    <w:lvl w:ilvl="0">
+      <w:start w:val="1"/>
+      <w:numFmt w:val="bullet"/>
+      <w:lvlText w:val="-"/>
+      <w:lvlJc w:val="left"/>
+      <w:pPr>
+        <w:ind w:left="720" w:hanging="360"/>
+      </w:pPr>
+      <w:rPr>
+        <w:u w:val="none"/>
+      </w:rPr>
+    </w:lvl>
+    <w:lvl w:ilvl="1">
+      <w:start w:val="1"/>
+      <w:numFmt w:val="bullet"/>
+      <w:lvlText w:val="-"/>
+      <w:lvlJc w:val="left"/>
+      <w:pPr>
+        <w:ind w:left="1440" w:hanging="360"/>
+      </w:pPr>
+      <w:rPr>
+        <w:u w:val="none"/>
+      </w:rPr>
+    </w:lvl>
+    <w:lvl w:ilvl="2">
+      <w:start w:val="1"/>
+      <w:numFmt w:val="bullet"/>
+      <w:lvlText w:val="-"/>
+      <w:lvlJc w:val="left"/>
+      <w:pPr>
+        <w:ind w:left="2160" w:hanging="360"/>
+      </w:pPr>
+      <w:rPr>
+        <w:u w:val="none"/>
+      </w:rPr>
+    </w:lvl>
+    <w:lvl w:ilvl="3">
+      <w:start w:val="1"/>
+      <w:numFmt w:val="bullet"/>
+      <w:lvlText w:val="-"/>
+      <w:lvlJc w:val="left"/>
+      <w:pPr>
+        <w:ind w:left="2880" w:hanging="360"/>
+      </w:pPr>
+      <w:rPr>
+        <w:u w:val="none"/>
+      </w:rPr>
+    </w:lvl>
+    <w:lvl w:ilvl="4">
+      <w:start w:val="1"/>
+      <w:numFmt w:val="bullet"/>
+      <w:lvlText w:val="-"/>
+      <w:lvlJc w:val="left"/>
+      <w:pPr>
+        <w:ind w:left="3600" w:hanging="360"/>
+      </w:pPr>
+      <w:rPr>
+        <w:u w:val="none"/>
+      </w:rPr>
+    </w:lvl>
+    <w:lvl w:ilvl="5">
+      <w:start w:val="1"/>
+      <w:numFmt w:val="bullet"/>
+      <w:lvlText w:val="-"/>
+      <w:lvlJc w:val="left"/>
+      <w:pPr>
+        <w:ind w:left="4320" w:hanging="360"/>
+      </w:pPr>
+      <w:rPr>
+        <w:u w:val="none"/>
+      </w:rPr>
+    </w:lvl>
+    <w:lvl w:ilvl="6">
+      <w:start w:val="1"/>
+      <w:numFmt w:val="bullet"/>
+      <w:lvlText w:val="-"/>
+      <w:lvlJc w:val="left"/>
+      <w:pPr>
+        <w:ind w:left="5040" w:hanging="360"/>
+      </w:pPr>
+      <w:rPr>
+        <w:u w:val="none"/>
+      </w:rPr>
+    </w:lvl>
+    <w:lvl w:ilvl="7">
+      <w:start w:val="1"/>
+      <w:numFmt w:val="bullet"/>
+      <w:lvlText w:val="-"/>
+      <w:lvlJc w:val="left"/>
+      <w:pPr>
+        <w:ind w:left="5760" w:hanging="360"/>
+      </w:pPr>
+      <w:rPr>
+        <w:u w:val="none"/>
+      </w:rPr>
+    </w:lvl>
+    <w:lvl w:ilvl="8">
+      <w:start w:val="1"/>
+      <w:numFmt w:val="bullet"/>
+      <w:lvlText w:val="-"/>
+      <w:lvlJc w:val="left"/>
+      <w:pPr>
+        <w:ind w:left="6480" w:hanging="360"/>
+      </w:pPr>
+      <w:rPr>
+        <w:u w:val="none"/>
+      </w:rPr>
+    </w:lvl>
+  </w:abstractNum>
+  <w:abstractNum w:abstractNumId="5">
+    <w:lvl w:ilvl="0">
+      <w:start w:val="1"/>
+      <w:numFmt w:val="bullet"/>
+      <w:lvlText w:val="-"/>
+      <w:lvlJc w:val="left"/>
+      <w:pPr>
+        <w:ind w:left="1440" w:hanging="360"/>
+      </w:pPr>
+      <w:rPr>
+        <w:u w:val="none"/>
+      </w:rPr>
+    </w:lvl>
+    <w:lvl w:ilvl="1">
+      <w:start w:val="1"/>
+      <w:numFmt w:val="bullet"/>
+      <w:lvlText w:val="-"/>
+      <w:lvlJc w:val="left"/>
+      <w:pPr>
+        <w:ind w:left="2160" w:hanging="360"/>
+      </w:pPr>
+      <w:rPr>
+        <w:u w:val="none"/>
+      </w:rPr>
+    </w:lvl>
+    <w:lvl w:ilvl="2">
+      <w:start w:val="1"/>
+      <w:numFmt w:val="bullet"/>
+      <w:lvlText w:val="-"/>
+      <w:lvlJc w:val="left"/>
+      <w:pPr>
+        <w:ind w:left="2880" w:hanging="360"/>
+      </w:pPr>
+      <w:rPr>
+        <w:u w:val="none"/>
+      </w:rPr>
+    </w:lvl>
+    <w:lvl w:ilvl="3">
+      <w:start w:val="1"/>
+      <w:numFmt w:val="bullet"/>
+      <w:lvlText w:val="-"/>
+      <w:lvlJc w:val="left"/>
+      <w:pPr>
+        <w:ind w:left="3600" w:hanging="360"/>
+      </w:pPr>
+      <w:rPr>
+        <w:u w:val="none"/>
+      </w:rPr>
+    </w:lvl>
+    <w:lvl w:ilvl="4">
+      <w:start w:val="1"/>
+      <w:numFmt w:val="bullet"/>
+      <w:lvlText w:val="-"/>
+      <w:lvlJc w:val="left"/>
+      <w:pPr>
+        <w:ind w:left="4320" w:hanging="360"/>
+      </w:pPr>
+      <w:rPr>
+        <w:u w:val="none"/>
+      </w:rPr>
+    </w:lvl>
+    <w:lvl w:ilvl="5">
+      <w:start w:val="1"/>
+      <w:numFmt w:val="bullet"/>
+      <w:lvlText w:val="-"/>
+      <w:lvlJc w:val="left"/>
+      <w:pPr>
+        <w:ind w:left="5040" w:hanging="360"/>
+      </w:pPr>
+      <w:rPr>
+        <w:u w:val="none"/>
+      </w:rPr>
+    </w:lvl>
+    <w:lvl w:ilvl="6">
+      <w:start w:val="1"/>
+      <w:numFmt w:val="bullet"/>
+      <w:lvlText w:val="-"/>
+      <w:lvlJc w:val="left"/>
+      <w:pPr>
+        <w:ind w:left="5760" w:hanging="360"/>
+      </w:pPr>
+      <w:rPr>
+        <w:u w:val="none"/>
+      </w:rPr>
+    </w:lvl>
+    <w:lvl w:ilvl="7">
+      <w:start w:val="1"/>
+      <w:numFmt w:val="bullet"/>
+      <w:lvlText w:val="-"/>
+      <w:lvlJc w:val="left"/>
+      <w:pPr>
+        <w:ind w:left="6480" w:hanging="360"/>
+      </w:pPr>
+      <w:rPr>
+        <w:u w:val="none"/>
+      </w:rPr>
+    </w:lvl>
+    <w:lvl w:ilvl="8">
+      <w:start w:val="1"/>
+      <w:numFmt w:val="bullet"/>
+      <w:lvlText w:val="-"/>
+      <w:lvlJc w:val="left"/>
+      <w:pPr>
+        <w:ind w:left="7200" w:hanging="360"/>
+      </w:pPr>
+      <w:rPr>
+        <w:u w:val="none"/>
+      </w:rPr>
+    </w:lvl>
+  </w:abstractNum>
+  <w:abstractNum w:abstractNumId="6">
     <w:lvl w:ilvl="0">
       <w:start w:val="1"/>
       <w:numFmt w:val="bullet"/>
@@ -1806,6 +3117,15 @@
   </w:num>
   <w:num w:numId="3">
     <w:abstractNumId w:val="3"/>
+  </w:num>
+  <w:num w:numId="4">
+    <w:abstractNumId w:val="4"/>
+  </w:num>
+  <w:num w:numId="5">
+    <w:abstractNumId w:val="5"/>
+  </w:num>
+  <w:num w:numId="6">
+    <w:abstractNumId w:val="6"/>
   </w:num>
 </w:numbering>
 </file>

</xml_diff>